<commit_message>
Commit for the other 2 files.
</commit_message>
<xml_diff>
--- a/FirstHadoopEC2_part3_HadoopSetup.docx
+++ b/FirstHadoopEC2_part3_HadoopSetup.docx
@@ -185,20 +185,38 @@
         <w:t>#####   Step 0. 2</w:t>
       </w:r>
       <w:r>
-        <w:t xml:space="preserve">  Assu</w:t>
-      </w:r>
-      <w:r>
+        <w:t xml:space="preserve">  </w:t>
+      </w:r>
+      <w:r>
+        <w:rPr>
+          <w:highlight w:val="yellow"/>
+        </w:rPr>
+        <w:t>Assu</w:t>
+      </w:r>
+      <w:r>
+        <w:rPr>
+          <w:highlight w:val="yellow"/>
+        </w:rPr>
         <w:t>min</w:t>
       </w:r>
       <w:r>
+        <w:rPr>
+          <w:highlight w:val="yellow"/>
+        </w:rPr>
         <w:t xml:space="preserve">g that I want to install </w:t>
       </w:r>
       <w:proofErr w:type="spellStart"/>
       <w:r>
+        <w:rPr>
+          <w:highlight w:val="yellow"/>
+        </w:rPr>
         <w:t>Hadoop</w:t>
       </w:r>
       <w:proofErr w:type="spellEnd"/>
       <w:r>
+        <w:rPr>
+          <w:highlight w:val="yellow"/>
+        </w:rPr>
         <w:t xml:space="preserve"> at the folder /data</w:t>
       </w:r>
     </w:p>
@@ -782,7 +800,112 @@
           <w:color w:val="333333"/>
           <w:sz w:val="20"/>
         </w:rPr>
-        <w:t>https://github.com/gz5427/Setup_a_3node_Cluster_DefaultUser.git</w:t>
+        <w:t>https://github.com/gz5427/HadoopSetupFiles.git</w:t>
+      </w:r>
+    </w:p>
+    <w:p>
+      <w:pPr>
+        <w:pStyle w:val="ListParagraph"/>
+        <w:rPr>
+          <w:rFonts w:ascii="Courier New" w:eastAsia="Times New Roman" w:hAnsi="Courier New" w:cs="Courier New"/>
+          <w:color w:val="333333"/>
+          <w:sz w:val="20"/>
+        </w:rPr>
+      </w:pPr>
+      <w:proofErr w:type="spellStart"/>
+      <w:r>
+        <w:rPr>
+          <w:rFonts w:ascii="Courier New" w:eastAsia="Times New Roman" w:hAnsi="Courier New" w:cs="Courier New"/>
+          <w:color w:val="333333"/>
+          <w:sz w:val="20"/>
+        </w:rPr>
+        <w:t>cd</w:t>
+      </w:r>
+      <w:proofErr w:type="spellEnd"/>
+      <w:r>
+        <w:rPr>
+          <w:rFonts w:ascii="Courier New" w:eastAsia="Times New Roman" w:hAnsi="Courier New" w:cs="Courier New"/>
+          <w:color w:val="333333"/>
+          <w:sz w:val="20"/>
+        </w:rPr>
+        <w:t xml:space="preserve"> </w:t>
+      </w:r>
+      <w:proofErr w:type="spellStart"/>
+      <w:r>
+        <w:rPr>
+          <w:rFonts w:ascii="Courier New" w:eastAsia="Times New Roman" w:hAnsi="Courier New" w:cs="Courier New"/>
+          <w:color w:val="333333"/>
+          <w:sz w:val="20"/>
+        </w:rPr>
+        <w:t>HadoopSetupFiles</w:t>
+      </w:r>
+      <w:proofErr w:type="spellEnd"/>
+    </w:p>
+    <w:p>
+      <w:pPr>
+        <w:pStyle w:val="ListParagraph"/>
+        <w:rPr>
+          <w:rFonts w:ascii="Courier New" w:eastAsia="Times New Roman" w:hAnsi="Courier New" w:cs="Courier New"/>
+          <w:color w:val="333333"/>
+          <w:sz w:val="20"/>
+        </w:rPr>
+      </w:pPr>
+      <w:proofErr w:type="spellStart"/>
+      <w:r>
+        <w:rPr>
+          <w:rFonts w:ascii="Courier New" w:eastAsia="Times New Roman" w:hAnsi="Courier New" w:cs="Courier New"/>
+          <w:color w:val="333333"/>
+          <w:sz w:val="20"/>
+        </w:rPr>
+        <w:t>ls</w:t>
+      </w:r>
+      <w:proofErr w:type="spellEnd"/>
+    </w:p>
+    <w:p>
+      <w:r>
+        <w:t>Note:   There are 3 folders (</w:t>
+      </w:r>
+      <w:proofErr w:type="spellStart"/>
+      <w:r>
+        <w:t>bashrc</w:t>
+      </w:r>
+      <w:proofErr w:type="spellEnd"/>
+      <w:r>
+        <w:t xml:space="preserve">, </w:t>
+      </w:r>
+      <w:proofErr w:type="spellStart"/>
+      <w:r>
+        <w:rPr>
+          <w:rFonts w:ascii="Courier New" w:eastAsia="Times New Roman" w:hAnsi="Courier New" w:cs="Courier New"/>
+          <w:color w:val="333333"/>
+          <w:sz w:val="20"/>
+        </w:rPr>
+        <w:t>libexec</w:t>
+      </w:r>
+      <w:proofErr w:type="spellEnd"/>
+      <w:r>
+        <w:t xml:space="preserve">  and </w:t>
+      </w:r>
+      <w:proofErr w:type="spellStart"/>
+      <w:r>
+        <w:rPr>
+          <w:rFonts w:ascii="Courier New" w:eastAsia="Times New Roman" w:hAnsi="Courier New" w:cs="Courier New"/>
+          <w:color w:val="333333"/>
+          <w:sz w:val="20"/>
+        </w:rPr>
+        <w:t>etchadoop</w:t>
+      </w:r>
+      <w:proofErr w:type="spellEnd"/>
+      <w:r>
+        <w:t xml:space="preserve"> ) that contain </w:t>
+      </w:r>
+      <w:proofErr w:type="spellStart"/>
+      <w:r>
+        <w:t>Hadoop</w:t>
+      </w:r>
+      <w:proofErr w:type="spellEnd"/>
+      <w:r>
+        <w:t xml:space="preserve"> Setup files as well as the 3 instruction files including this one.</w:t>
       </w:r>
     </w:p>
     <w:p>
@@ -799,6 +922,9 @@
         <w:t xml:space="preserve">1 </w:t>
       </w:r>
       <w:r>
+        <w:t xml:space="preserve">Copy </w:t>
+      </w:r>
+      <w:r>
         <w:t>the .</w:t>
       </w:r>
       <w:proofErr w:type="spellStart"/>
@@ -849,6 +975,14 @@
           <w:color w:val="333333"/>
           <w:sz w:val="20"/>
         </w:rPr>
+        <w:t>.1</w:t>
+      </w:r>
+      <w:r>
+        <w:rPr>
+          <w:rFonts w:ascii="Courier New" w:eastAsia="Times New Roman" w:hAnsi="Courier New" w:cs="Courier New"/>
+          <w:color w:val="333333"/>
+          <w:sz w:val="20"/>
+        </w:rPr>
         <w:t xml:space="preserve">  </w:t>
       </w:r>
       <w:r>
@@ -1319,6 +1453,7 @@
           <w:color w:val="333333"/>
           <w:sz w:val="20"/>
         </w:rPr>
+        <w:lastRenderedPageBreak/>
         <w:t>cd</w:t>
       </w:r>
     </w:p>
@@ -1383,7 +1518,6 @@
           <w:color w:val="333333"/>
           <w:sz w:val="20"/>
         </w:rPr>
-        <w:lastRenderedPageBreak/>
         <w:t xml:space="preserve">###### </w:t>
       </w:r>
       <w:r>
@@ -1400,7 +1534,23 @@
           <w:color w:val="333333"/>
           <w:sz w:val="20"/>
         </w:rPr>
-        <w:t>.2</w:t>
+        <w:t>.</w:t>
+      </w:r>
+      <w:r>
+        <w:rPr>
+          <w:rFonts w:ascii="Courier New" w:eastAsia="Times New Roman" w:hAnsi="Courier New" w:cs="Courier New"/>
+          <w:color w:val="333333"/>
+          <w:sz w:val="20"/>
+        </w:rPr>
+        <w:t>1.</w:t>
+      </w:r>
+      <w:r>
+        <w:rPr>
+          <w:rFonts w:ascii="Courier New" w:eastAsia="Times New Roman" w:hAnsi="Courier New" w:cs="Courier New"/>
+          <w:color w:val="333333"/>
+          <w:sz w:val="20"/>
+        </w:rPr>
+        <w:t>2</w:t>
       </w:r>
       <w:r>
         <w:rPr>
@@ -1814,7 +1964,23 @@
           <w:color w:val="333333"/>
           <w:sz w:val="20"/>
         </w:rPr>
-        <w:t xml:space="preserve">.3  prepare the </w:t>
+        <w:t>.</w:t>
+      </w:r>
+      <w:r>
+        <w:rPr>
+          <w:rFonts w:ascii="Courier New" w:eastAsia="Times New Roman" w:hAnsi="Courier New" w:cs="Courier New"/>
+          <w:color w:val="333333"/>
+          <w:sz w:val="20"/>
+        </w:rPr>
+        <w:t>1.</w:t>
+      </w:r>
+      <w:r>
+        <w:rPr>
+          <w:rFonts w:ascii="Courier New" w:eastAsia="Times New Roman" w:hAnsi="Courier New" w:cs="Courier New"/>
+          <w:color w:val="333333"/>
+          <w:sz w:val="20"/>
+        </w:rPr>
+        <w:t xml:space="preserve">3  prepare the </w:t>
       </w:r>
       <w:r>
         <w:rPr>
@@ -2094,19 +2260,389 @@
     <w:p>
       <w:pPr>
         <w:spacing w:after="0"/>
-        <w:rPr>
-          <w:rFonts w:ascii="Courier New" w:eastAsia="Times New Roman" w:hAnsi="Courier New" w:cs="Courier New"/>
-          <w:color w:val="333333"/>
-          <w:sz w:val="20"/>
-        </w:rPr>
-      </w:pPr>
-      <w:r>
-        <w:rPr>
-          <w:rFonts w:ascii="Courier New" w:eastAsia="Times New Roman" w:hAnsi="Courier New" w:cs="Courier New"/>
-          <w:color w:val="333333"/>
-          <w:sz w:val="20"/>
-        </w:rPr>
-        <w:t>###### 2</w:t>
+      </w:pPr>
+      <w:r>
+        <w:t xml:space="preserve">###############   Step 2. 2 </w:t>
+      </w:r>
+      <w:r>
+        <w:t>Update the site files where name node IP Addresses are used.</w:t>
+      </w:r>
+    </w:p>
+    <w:p>
+      <w:pPr>
+        <w:spacing w:after="0"/>
+        <w:rPr>
+          <w:rFonts w:ascii="Courier New" w:eastAsia="Times New Roman" w:hAnsi="Courier New" w:cs="Courier New"/>
+          <w:color w:val="333333"/>
+          <w:sz w:val="20"/>
+        </w:rPr>
+      </w:pPr>
+      <w:r>
+        <w:rPr>
+          <w:rFonts w:ascii="Courier New" w:eastAsia="Times New Roman" w:hAnsi="Courier New" w:cs="Courier New"/>
+          <w:color w:val="333333"/>
+          <w:sz w:val="20"/>
+        </w:rPr>
+        <w:t xml:space="preserve">###### </w:t>
+      </w:r>
+      <w:r>
+        <w:rPr>
+          <w:rFonts w:ascii="Courier New" w:eastAsia="Times New Roman" w:hAnsi="Courier New" w:cs="Courier New"/>
+          <w:color w:val="333333"/>
+          <w:sz w:val="20"/>
+        </w:rPr>
+        <w:t>Update the site files where name node IP Addresses are used.</w:t>
+      </w:r>
+    </w:p>
+    <w:p>
+      <w:pPr>
+        <w:spacing w:after="0"/>
+        <w:rPr>
+          <w:rFonts w:ascii="Courier New" w:eastAsia="Times New Roman" w:hAnsi="Courier New" w:cs="Courier New"/>
+          <w:color w:val="333333"/>
+          <w:sz w:val="20"/>
+        </w:rPr>
+      </w:pPr>
+      <w:r>
+        <w:rPr>
+          <w:rFonts w:ascii="Courier New" w:eastAsia="Times New Roman" w:hAnsi="Courier New" w:cs="Courier New"/>
+          <w:color w:val="333333"/>
+          <w:sz w:val="20"/>
+        </w:rPr>
+        <w:t xml:space="preserve"> Need to update the files that has the host </w:t>
+      </w:r>
+      <w:proofErr w:type="spellStart"/>
+      <w:r>
+        <w:rPr>
+          <w:rFonts w:ascii="Courier New" w:eastAsia="Times New Roman" w:hAnsi="Courier New" w:cs="Courier New"/>
+          <w:color w:val="333333"/>
+          <w:sz w:val="20"/>
+        </w:rPr>
+        <w:t>weblink</w:t>
+      </w:r>
+      <w:proofErr w:type="spellEnd"/>
+      <w:r>
+        <w:rPr>
+          <w:rFonts w:ascii="Courier New" w:eastAsia="Times New Roman" w:hAnsi="Courier New" w:cs="Courier New"/>
+          <w:color w:val="333333"/>
+          <w:sz w:val="20"/>
+        </w:rPr>
+        <w:t xml:space="preserve"> for the machine0.</w:t>
+      </w:r>
+    </w:p>
+    <w:p>
+      <w:pPr>
+        <w:pStyle w:val="ListParagraph"/>
+        <w:rPr>
+          <w:rFonts w:ascii="Courier New" w:eastAsia="Times New Roman" w:hAnsi="Courier New" w:cs="Courier New"/>
+          <w:color w:val="333333"/>
+          <w:sz w:val="20"/>
+        </w:rPr>
+      </w:pPr>
+      <w:r>
+        <w:rPr>
+          <w:rFonts w:ascii="Courier New" w:eastAsia="Times New Roman" w:hAnsi="Courier New" w:cs="Courier New"/>
+          <w:color w:val="333333"/>
+          <w:sz w:val="20"/>
+        </w:rPr>
+        <w:t xml:space="preserve">export </w:t>
+      </w:r>
+      <w:proofErr w:type="spellStart"/>
+      <w:r>
+        <w:rPr>
+          <w:rFonts w:ascii="Courier New" w:eastAsia="Times New Roman" w:hAnsi="Courier New" w:cs="Courier New"/>
+          <w:color w:val="333333"/>
+          <w:sz w:val="20"/>
+        </w:rPr>
+        <w:t>workDir</w:t>
+      </w:r>
+      <w:proofErr w:type="spellEnd"/>
+      <w:r>
+        <w:rPr>
+          <w:rFonts w:ascii="Courier New" w:eastAsia="Times New Roman" w:hAnsi="Courier New" w:cs="Courier New"/>
+          <w:color w:val="333333"/>
+          <w:sz w:val="20"/>
+        </w:rPr>
+        <w:t>=$HADOOP_HOME/etc/</w:t>
+      </w:r>
+      <w:proofErr w:type="spellStart"/>
+      <w:r>
+        <w:rPr>
+          <w:rFonts w:ascii="Courier New" w:eastAsia="Times New Roman" w:hAnsi="Courier New" w:cs="Courier New"/>
+          <w:color w:val="333333"/>
+          <w:sz w:val="20"/>
+        </w:rPr>
+        <w:t>hadoop</w:t>
+      </w:r>
+      <w:proofErr w:type="spellEnd"/>
+    </w:p>
+    <w:p>
+      <w:pPr>
+        <w:pStyle w:val="ListParagraph"/>
+        <w:rPr>
+          <w:rFonts w:ascii="Courier New" w:eastAsia="Times New Roman" w:hAnsi="Courier New" w:cs="Courier New"/>
+          <w:color w:val="333333"/>
+          <w:sz w:val="20"/>
+        </w:rPr>
+      </w:pPr>
+      <w:proofErr w:type="spellStart"/>
+      <w:r>
+        <w:rPr>
+          <w:rFonts w:ascii="Courier New" w:eastAsia="Times New Roman" w:hAnsi="Courier New" w:cs="Courier New"/>
+          <w:color w:val="333333"/>
+          <w:sz w:val="20"/>
+        </w:rPr>
+        <w:t>cd</w:t>
+      </w:r>
+      <w:proofErr w:type="spellEnd"/>
+      <w:r>
+        <w:rPr>
+          <w:rFonts w:ascii="Courier New" w:eastAsia="Times New Roman" w:hAnsi="Courier New" w:cs="Courier New"/>
+          <w:color w:val="333333"/>
+          <w:sz w:val="20"/>
+        </w:rPr>
+        <w:t xml:space="preserve"> $</w:t>
+      </w:r>
+      <w:proofErr w:type="spellStart"/>
+      <w:r>
+        <w:rPr>
+          <w:rFonts w:ascii="Courier New" w:eastAsia="Times New Roman" w:hAnsi="Courier New" w:cs="Courier New"/>
+          <w:color w:val="333333"/>
+          <w:sz w:val="20"/>
+        </w:rPr>
+        <w:t>workDir</w:t>
+      </w:r>
+      <w:proofErr w:type="spellEnd"/>
+    </w:p>
+    <w:p>
+      <w:pPr>
+        <w:pStyle w:val="ListParagraph"/>
+        <w:rPr>
+          <w:rFonts w:ascii="Courier New" w:eastAsia="Times New Roman" w:hAnsi="Courier New" w:cs="Courier New"/>
+          <w:color w:val="333333"/>
+          <w:sz w:val="20"/>
+        </w:rPr>
+      </w:pPr>
+    </w:p>
+    <w:p>
+      <w:pPr>
+        <w:pStyle w:val="ListParagraph"/>
+        <w:rPr>
+          <w:rFonts w:ascii="Courier New" w:eastAsia="Times New Roman" w:hAnsi="Courier New" w:cs="Courier New"/>
+          <w:color w:val="333333"/>
+          <w:sz w:val="20"/>
+        </w:rPr>
+      </w:pPr>
+      <w:proofErr w:type="spellStart"/>
+      <w:r>
+        <w:rPr>
+          <w:rFonts w:ascii="Courier New" w:eastAsia="Times New Roman" w:hAnsi="Courier New" w:cs="Courier New"/>
+          <w:color w:val="333333"/>
+          <w:sz w:val="20"/>
+        </w:rPr>
+        <w:t>ls</w:t>
+      </w:r>
+      <w:proofErr w:type="spellEnd"/>
+      <w:r>
+        <w:rPr>
+          <w:rFonts w:ascii="Courier New" w:eastAsia="Times New Roman" w:hAnsi="Courier New" w:cs="Courier New"/>
+          <w:color w:val="333333"/>
+          <w:sz w:val="20"/>
+        </w:rPr>
+        <w:t xml:space="preserve"> *site*</w:t>
+      </w:r>
+    </w:p>
+    <w:p>
+      <w:pPr>
+        <w:pStyle w:val="ListParagraph"/>
+        <w:rPr>
+          <w:rFonts w:ascii="Courier New" w:eastAsia="Times New Roman" w:hAnsi="Courier New" w:cs="Courier New"/>
+          <w:color w:val="333333"/>
+          <w:sz w:val="20"/>
+        </w:rPr>
+      </w:pPr>
+      <w:proofErr w:type="spellStart"/>
+      <w:r>
+        <w:rPr>
+          <w:rFonts w:ascii="Courier New" w:eastAsia="Times New Roman" w:hAnsi="Courier New" w:cs="Courier New"/>
+          <w:color w:val="333333"/>
+          <w:sz w:val="20"/>
+        </w:rPr>
+        <w:t>grep</w:t>
+      </w:r>
+      <w:proofErr w:type="spellEnd"/>
+      <w:r>
+        <w:rPr>
+          <w:rFonts w:ascii="Courier New" w:eastAsia="Times New Roman" w:hAnsi="Courier New" w:cs="Courier New"/>
+          <w:color w:val="333333"/>
+          <w:sz w:val="20"/>
+        </w:rPr>
+        <w:t xml:space="preserve"> </w:t>
+      </w:r>
+      <w:r>
+        <w:rPr>
+          <w:rFonts w:ascii="Courier New" w:eastAsia="Times New Roman" w:hAnsi="Courier New" w:cs="Courier New"/>
+          <w:color w:val="333333"/>
+          <w:sz w:val="20"/>
+        </w:rPr>
+        <w:t>amazonaws.com</w:t>
+      </w:r>
+      <w:r>
+        <w:rPr>
+          <w:rFonts w:ascii="Courier New" w:eastAsia="Times New Roman" w:hAnsi="Courier New" w:cs="Courier New"/>
+          <w:color w:val="333333"/>
+          <w:sz w:val="20"/>
+        </w:rPr>
+        <w:t xml:space="preserve"> *</w:t>
+      </w:r>
+    </w:p>
+    <w:p>
+      <w:pPr>
+        <w:spacing w:after="0"/>
+        <w:rPr>
+          <w:rFonts w:ascii="Courier New" w:eastAsia="Times New Roman" w:hAnsi="Courier New" w:cs="Courier New"/>
+          <w:color w:val="333333"/>
+          <w:sz w:val="20"/>
+        </w:rPr>
+      </w:pPr>
+      <w:r>
+        <w:rPr>
+          <w:rFonts w:ascii="Courier New" w:eastAsia="Times New Roman" w:hAnsi="Courier New" w:cs="Courier New"/>
+          <w:color w:val="333333"/>
+          <w:sz w:val="20"/>
+        </w:rPr>
+        <w:tab/>
+      </w:r>
+      <w:r>
+        <w:rPr>
+          <w:rFonts w:ascii="Courier New" w:eastAsia="Times New Roman" w:hAnsi="Courier New" w:cs="Courier New"/>
+          <w:color w:val="333333"/>
+          <w:sz w:val="20"/>
+        </w:rPr>
+        <w:t xml:space="preserve">These “amaonaws.com” names exists in the *site* files. </w:t>
+      </w:r>
+      <w:r>
+        <w:rPr>
+          <w:rFonts w:ascii="Courier New" w:eastAsia="Times New Roman" w:hAnsi="Courier New" w:cs="Courier New"/>
+          <w:color w:val="333333"/>
+          <w:sz w:val="20"/>
+        </w:rPr>
+        <w:t>Replace all ‘</w:t>
+      </w:r>
+      <w:r>
+        <w:rPr>
+          <w:rFonts w:ascii="Courier New" w:eastAsia="Times New Roman" w:hAnsi="Courier New" w:cs="Courier New"/>
+          <w:color w:val="333333"/>
+          <w:sz w:val="20"/>
+        </w:rPr>
+        <w:t>ec2-54-17</w:t>
+      </w:r>
+      <w:r>
+        <w:rPr>
+          <w:rFonts w:ascii="Courier New" w:eastAsia="Times New Roman" w:hAnsi="Courier New" w:cs="Courier New"/>
+          <w:color w:val="333333"/>
+          <w:sz w:val="20"/>
+        </w:rPr>
+        <w:t>4-16-168.compute-1.amazonaws.com</w:t>
+      </w:r>
+      <w:r>
+        <w:rPr>
+          <w:rFonts w:ascii="Courier New" w:eastAsia="Times New Roman" w:hAnsi="Courier New" w:cs="Courier New"/>
+          <w:color w:val="333333"/>
+          <w:sz w:val="20"/>
+        </w:rPr>
+        <w:t>’</w:t>
+      </w:r>
+      <w:r>
+        <w:rPr>
+          <w:rFonts w:ascii="Courier New" w:eastAsia="Times New Roman" w:hAnsi="Courier New" w:cs="Courier New"/>
+          <w:color w:val="333333"/>
+          <w:sz w:val="20"/>
+        </w:rPr>
+        <w:t xml:space="preserve"> in the files to be the public </w:t>
+      </w:r>
+      <w:r>
+        <w:rPr>
+          <w:rFonts w:ascii="Courier New" w:eastAsia="Times New Roman" w:hAnsi="Courier New" w:cs="Courier New"/>
+          <w:color w:val="333333"/>
+          <w:sz w:val="20"/>
+        </w:rPr>
+        <w:t>domain</w:t>
+      </w:r>
+      <w:r>
+        <w:rPr>
+          <w:rFonts w:ascii="Courier New" w:eastAsia="Times New Roman" w:hAnsi="Courier New" w:cs="Courier New"/>
+          <w:color w:val="333333"/>
+          <w:sz w:val="20"/>
+        </w:rPr>
+        <w:t xml:space="preserve"> name </w:t>
+      </w:r>
+      <w:r>
+        <w:rPr>
+          <w:rFonts w:ascii="Courier New" w:eastAsia="Times New Roman" w:hAnsi="Courier New" w:cs="Courier New"/>
+          <w:color w:val="333333"/>
+          <w:sz w:val="20"/>
+        </w:rPr>
+        <w:t>(Public DNS)</w:t>
+      </w:r>
+      <w:r>
+        <w:rPr>
+          <w:rFonts w:ascii="Courier New" w:eastAsia="Times New Roman" w:hAnsi="Courier New" w:cs="Courier New"/>
+          <w:color w:val="333333"/>
+          <w:sz w:val="20"/>
+        </w:rPr>
+        <w:t xml:space="preserve">of </w:t>
+      </w:r>
+      <w:r>
+        <w:rPr>
+          <w:rFonts w:ascii="Courier New" w:eastAsia="Times New Roman" w:hAnsi="Courier New" w:cs="Courier New"/>
+          <w:color w:val="333333"/>
+          <w:sz w:val="20"/>
+          <w:highlight w:val="yellow"/>
+        </w:rPr>
+        <w:t xml:space="preserve">your </w:t>
+      </w:r>
+      <w:r>
+        <w:rPr>
+          <w:rFonts w:ascii="Courier New" w:eastAsia="Times New Roman" w:hAnsi="Courier New" w:cs="Courier New"/>
+          <w:color w:val="333333"/>
+          <w:sz w:val="20"/>
+          <w:highlight w:val="yellow"/>
+        </w:rPr>
+        <w:t xml:space="preserve">current </w:t>
+      </w:r>
+      <w:r>
+        <w:rPr>
+          <w:rFonts w:ascii="Courier New" w:eastAsia="Times New Roman" w:hAnsi="Courier New" w:cs="Courier New"/>
+          <w:color w:val="333333"/>
+          <w:sz w:val="20"/>
+          <w:highlight w:val="yellow"/>
+        </w:rPr>
+        <w:t>machine0</w:t>
+      </w:r>
+      <w:r>
+        <w:rPr>
+          <w:rFonts w:ascii="Courier New" w:eastAsia="Times New Roman" w:hAnsi="Courier New" w:cs="Courier New"/>
+          <w:color w:val="333333"/>
+          <w:sz w:val="20"/>
+        </w:rPr>
+        <w:t>, such as ec2-52-103-110-39</w:t>
+      </w:r>
+      <w:r>
+        <w:rPr>
+          <w:rFonts w:ascii="Courier New" w:eastAsia="Times New Roman" w:hAnsi="Courier New" w:cs="Courier New"/>
+          <w:color w:val="333333"/>
+          <w:sz w:val="20"/>
+        </w:rPr>
+        <w:t>.compute-1.amazonaws.com</w:t>
+      </w:r>
+      <w:r>
+        <w:rPr>
+          <w:rFonts w:ascii="Courier New" w:eastAsia="Times New Roman" w:hAnsi="Courier New" w:cs="Courier New"/>
+          <w:color w:val="333333"/>
+          <w:sz w:val="20"/>
+        </w:rPr>
+        <w:t>’</w:t>
       </w:r>
       <w:r>
         <w:rPr>
@@ -2116,50 +2652,6 @@
         </w:rPr>
         <w:t>.</w:t>
       </w:r>
-      <w:r>
-        <w:rPr>
-          <w:rFonts w:ascii="Courier New" w:eastAsia="Times New Roman" w:hAnsi="Courier New" w:cs="Courier New"/>
-          <w:color w:val="333333"/>
-          <w:sz w:val="20"/>
-        </w:rPr>
-        <w:t>4  Update the site files where name node IP Addresses are used.</w:t>
-      </w:r>
-    </w:p>
-    <w:p>
-      <w:pPr>
-        <w:spacing w:after="0"/>
-        <w:rPr>
-          <w:rFonts w:ascii="Courier New" w:eastAsia="Times New Roman" w:hAnsi="Courier New" w:cs="Courier New"/>
-          <w:color w:val="333333"/>
-          <w:sz w:val="20"/>
-        </w:rPr>
-      </w:pPr>
-      <w:r>
-        <w:rPr>
-          <w:rFonts w:ascii="Courier New" w:eastAsia="Times New Roman" w:hAnsi="Courier New" w:cs="Courier New"/>
-          <w:color w:val="333333"/>
-          <w:sz w:val="20"/>
-        </w:rPr>
-        <w:t xml:space="preserve"> Need to update the files that has the host </w:t>
-      </w:r>
-      <w:proofErr w:type="spellStart"/>
-      <w:r>
-        <w:rPr>
-          <w:rFonts w:ascii="Courier New" w:eastAsia="Times New Roman" w:hAnsi="Courier New" w:cs="Courier New"/>
-          <w:color w:val="333333"/>
-          <w:sz w:val="20"/>
-        </w:rPr>
-        <w:t>weblink</w:t>
-      </w:r>
-      <w:proofErr w:type="spellEnd"/>
-      <w:r>
-        <w:rPr>
-          <w:rFonts w:ascii="Courier New" w:eastAsia="Times New Roman" w:hAnsi="Courier New" w:cs="Courier New"/>
-          <w:color w:val="333333"/>
-          <w:sz w:val="20"/>
-        </w:rPr>
-        <w:t xml:space="preserve"> for the machine0.</w:t>
-      </w:r>
     </w:p>
     <w:p>
       <w:pPr>
@@ -2170,31 +2662,73 @@
           <w:sz w:val="20"/>
         </w:rPr>
       </w:pPr>
-      <w:r>
-        <w:rPr>
-          <w:rFonts w:ascii="Courier New" w:eastAsia="Times New Roman" w:hAnsi="Courier New" w:cs="Courier New"/>
-          <w:color w:val="333333"/>
-          <w:sz w:val="20"/>
-        </w:rPr>
-        <w:t xml:space="preserve">export </w:t>
-      </w:r>
-      <w:proofErr w:type="spellStart"/>
-      <w:r>
-        <w:rPr>
-          <w:rFonts w:ascii="Courier New" w:eastAsia="Times New Roman" w:hAnsi="Courier New" w:cs="Courier New"/>
-          <w:color w:val="333333"/>
-          <w:sz w:val="20"/>
-        </w:rPr>
-        <w:t>workDir</w:t>
-      </w:r>
-      <w:proofErr w:type="spellEnd"/>
-      <w:r>
-        <w:rPr>
-          <w:rFonts w:ascii="Courier New" w:eastAsia="Times New Roman" w:hAnsi="Courier New" w:cs="Courier New"/>
-          <w:color w:val="333333"/>
-          <w:sz w:val="20"/>
-        </w:rPr>
-        <w:t>=$HADOOP_HOME/etc/</w:t>
+    </w:p>
+    <w:p>
+      <w:pPr>
+        <w:pStyle w:val="ListParagraph"/>
+        <w:rPr>
+          <w:rFonts w:ascii="Courier New" w:eastAsia="Times New Roman" w:hAnsi="Courier New" w:cs="Courier New"/>
+          <w:color w:val="333333"/>
+          <w:sz w:val="20"/>
+        </w:rPr>
+      </w:pPr>
+      <w:proofErr w:type="spellStart"/>
+      <w:r>
+        <w:rPr>
+          <w:rFonts w:ascii="Courier New" w:eastAsia="Times New Roman" w:hAnsi="Courier New" w:cs="Courier New"/>
+          <w:color w:val="333333"/>
+          <w:sz w:val="20"/>
+        </w:rPr>
+        <w:t>scp</w:t>
+      </w:r>
+      <w:proofErr w:type="spellEnd"/>
+      <w:r>
+        <w:rPr>
+          <w:rFonts w:ascii="Courier New" w:eastAsia="Times New Roman" w:hAnsi="Courier New" w:cs="Courier New"/>
+          <w:color w:val="333333"/>
+          <w:sz w:val="20"/>
+        </w:rPr>
+        <w:t xml:space="preserve">  *</w:t>
+      </w:r>
+      <w:r>
+        <w:rPr>
+          <w:rFonts w:ascii="Courier New" w:eastAsia="Times New Roman" w:hAnsi="Courier New" w:cs="Courier New"/>
+          <w:color w:val="333333"/>
+          <w:sz w:val="20"/>
+        </w:rPr>
+        <w:t>site*</w:t>
+      </w:r>
+      <w:r>
+        <w:rPr>
+          <w:rFonts w:ascii="Courier New" w:eastAsia="Times New Roman" w:hAnsi="Courier New" w:cs="Courier New"/>
+          <w:color w:val="333333"/>
+          <w:sz w:val="20"/>
+        </w:rPr>
+        <w:t xml:space="preserve"> ubuntu</w:t>
+      </w:r>
+      <w:r>
+        <w:rPr>
+          <w:rFonts w:ascii="Courier New" w:eastAsia="Times New Roman" w:hAnsi="Courier New" w:cs="Courier New"/>
+          <w:color w:val="333333"/>
+          <w:sz w:val="20"/>
+        </w:rPr>
+        <w:t>@machine1:</w:t>
+      </w:r>
+      <w:r>
+        <w:rPr>
+          <w:rFonts w:ascii="Courier New" w:eastAsia="Times New Roman" w:hAnsi="Courier New" w:cs="Courier New"/>
+          <w:color w:val="333333"/>
+          <w:sz w:val="20"/>
+        </w:rPr>
+        <w:t>/data/hadoop-2.6.0</w:t>
+      </w:r>
+      <w:r>
+        <w:rPr>
+          <w:rFonts w:ascii="Courier New" w:eastAsia="Times New Roman" w:hAnsi="Courier New" w:cs="Courier New"/>
+          <w:color w:val="333333"/>
+          <w:sz w:val="20"/>
+        </w:rPr>
+        <w:t>/etc/</w:t>
       </w:r>
       <w:proofErr w:type="spellStart"/>
       <w:r>
@@ -2223,226 +2757,6 @@
           <w:color w:val="333333"/>
           <w:sz w:val="20"/>
         </w:rPr>
-        <w:t>cd</w:t>
-      </w:r>
-      <w:proofErr w:type="spellEnd"/>
-      <w:r>
-        <w:rPr>
-          <w:rFonts w:ascii="Courier New" w:eastAsia="Times New Roman" w:hAnsi="Courier New" w:cs="Courier New"/>
-          <w:color w:val="333333"/>
-          <w:sz w:val="20"/>
-        </w:rPr>
-        <w:t xml:space="preserve"> $</w:t>
-      </w:r>
-      <w:proofErr w:type="spellStart"/>
-      <w:r>
-        <w:rPr>
-          <w:rFonts w:ascii="Courier New" w:eastAsia="Times New Roman" w:hAnsi="Courier New" w:cs="Courier New"/>
-          <w:color w:val="333333"/>
-          <w:sz w:val="20"/>
-        </w:rPr>
-        <w:t>workDir</w:t>
-      </w:r>
-      <w:proofErr w:type="spellEnd"/>
-    </w:p>
-    <w:p>
-      <w:pPr>
-        <w:pStyle w:val="ListParagraph"/>
-        <w:rPr>
-          <w:rFonts w:ascii="Courier New" w:eastAsia="Times New Roman" w:hAnsi="Courier New" w:cs="Courier New"/>
-          <w:color w:val="333333"/>
-          <w:sz w:val="20"/>
-        </w:rPr>
-      </w:pPr>
-    </w:p>
-    <w:p>
-      <w:pPr>
-        <w:pStyle w:val="ListParagraph"/>
-        <w:rPr>
-          <w:rFonts w:ascii="Courier New" w:eastAsia="Times New Roman" w:hAnsi="Courier New" w:cs="Courier New"/>
-          <w:color w:val="333333"/>
-          <w:sz w:val="20"/>
-        </w:rPr>
-      </w:pPr>
-      <w:proofErr w:type="spellStart"/>
-      <w:r>
-        <w:rPr>
-          <w:rFonts w:ascii="Courier New" w:eastAsia="Times New Roman" w:hAnsi="Courier New" w:cs="Courier New"/>
-          <w:color w:val="333333"/>
-          <w:sz w:val="20"/>
-        </w:rPr>
-        <w:t>ls</w:t>
-      </w:r>
-      <w:proofErr w:type="spellEnd"/>
-      <w:r>
-        <w:rPr>
-          <w:rFonts w:ascii="Courier New" w:eastAsia="Times New Roman" w:hAnsi="Courier New" w:cs="Courier New"/>
-          <w:color w:val="333333"/>
-          <w:sz w:val="20"/>
-        </w:rPr>
-        <w:t xml:space="preserve"> *site*</w:t>
-      </w:r>
-    </w:p>
-    <w:p>
-      <w:pPr>
-        <w:pStyle w:val="ListParagraph"/>
-        <w:rPr>
-          <w:rFonts w:ascii="Courier New" w:eastAsia="Times New Roman" w:hAnsi="Courier New" w:cs="Courier New"/>
-          <w:color w:val="333333"/>
-          <w:sz w:val="20"/>
-        </w:rPr>
-      </w:pPr>
-      <w:proofErr w:type="spellStart"/>
-      <w:r>
-        <w:rPr>
-          <w:rFonts w:ascii="Courier New" w:eastAsia="Times New Roman" w:hAnsi="Courier New" w:cs="Courier New"/>
-          <w:color w:val="333333"/>
-          <w:sz w:val="20"/>
-        </w:rPr>
-        <w:t>grep</w:t>
-      </w:r>
-      <w:proofErr w:type="spellEnd"/>
-      <w:r>
-        <w:rPr>
-          <w:rFonts w:ascii="Courier New" w:eastAsia="Times New Roman" w:hAnsi="Courier New" w:cs="Courier New"/>
-          <w:color w:val="333333"/>
-          <w:sz w:val="20"/>
-        </w:rPr>
-        <w:t xml:space="preserve"> </w:t>
-      </w:r>
-      <w:r>
-        <w:rPr>
-          <w:rFonts w:ascii="Courier New" w:eastAsia="Times New Roman" w:hAnsi="Courier New" w:cs="Courier New"/>
-          <w:color w:val="333333"/>
-          <w:sz w:val="20"/>
-        </w:rPr>
-        <w:t>amazonaws.com</w:t>
-      </w:r>
-      <w:r>
-        <w:rPr>
-          <w:rFonts w:ascii="Courier New" w:eastAsia="Times New Roman" w:hAnsi="Courier New" w:cs="Courier New"/>
-          <w:color w:val="333333"/>
-          <w:sz w:val="20"/>
-        </w:rPr>
-        <w:t xml:space="preserve"> *</w:t>
-      </w:r>
-    </w:p>
-    <w:p>
-      <w:pPr>
-        <w:spacing w:after="0"/>
-        <w:rPr>
-          <w:rFonts w:ascii="Courier New" w:eastAsia="Times New Roman" w:hAnsi="Courier New" w:cs="Courier New"/>
-          <w:color w:val="333333"/>
-          <w:sz w:val="20"/>
-        </w:rPr>
-      </w:pPr>
-      <w:r>
-        <w:rPr>
-          <w:rFonts w:ascii="Courier New" w:eastAsia="Times New Roman" w:hAnsi="Courier New" w:cs="Courier New"/>
-          <w:color w:val="333333"/>
-          <w:sz w:val="20"/>
-        </w:rPr>
-        <w:tab/>
-      </w:r>
-      <w:r>
-        <w:rPr>
-          <w:rFonts w:ascii="Courier New" w:eastAsia="Times New Roman" w:hAnsi="Courier New" w:cs="Courier New"/>
-          <w:color w:val="333333"/>
-          <w:sz w:val="20"/>
-        </w:rPr>
-        <w:t xml:space="preserve">These “amaonaws.com” names exists in the *site* files. </w:t>
-      </w:r>
-      <w:r>
-        <w:rPr>
-          <w:rFonts w:ascii="Courier New" w:eastAsia="Times New Roman" w:hAnsi="Courier New" w:cs="Courier New"/>
-          <w:color w:val="333333"/>
-          <w:sz w:val="20"/>
-        </w:rPr>
-        <w:t>Replace all ‘</w:t>
-      </w:r>
-      <w:r>
-        <w:rPr>
-          <w:rFonts w:ascii="Courier New" w:eastAsia="Times New Roman" w:hAnsi="Courier New" w:cs="Courier New"/>
-          <w:color w:val="333333"/>
-          <w:sz w:val="20"/>
-        </w:rPr>
-        <w:t>ec2-54-174-16-168.compute-1.amazonaws.com</w:t>
-      </w:r>
-      <w:r>
-        <w:rPr>
-          <w:rFonts w:ascii="Courier New" w:eastAsia="Times New Roman" w:hAnsi="Courier New" w:cs="Courier New"/>
-          <w:color w:val="333333"/>
-          <w:sz w:val="20"/>
-        </w:rPr>
-        <w:t>’</w:t>
-      </w:r>
-      <w:r>
-        <w:rPr>
-          <w:rFonts w:ascii="Courier New" w:eastAsia="Times New Roman" w:hAnsi="Courier New" w:cs="Courier New"/>
-          <w:color w:val="333333"/>
-          <w:sz w:val="20"/>
-        </w:rPr>
-        <w:t xml:space="preserve"> in the files to be the public </w:t>
-      </w:r>
-      <w:r>
-        <w:rPr>
-          <w:rFonts w:ascii="Courier New" w:eastAsia="Times New Roman" w:hAnsi="Courier New" w:cs="Courier New"/>
-          <w:color w:val="333333"/>
-          <w:sz w:val="20"/>
-        </w:rPr>
-        <w:t>domain</w:t>
-      </w:r>
-      <w:r>
-        <w:rPr>
-          <w:rFonts w:ascii="Courier New" w:eastAsia="Times New Roman" w:hAnsi="Courier New" w:cs="Courier New"/>
-          <w:color w:val="333333"/>
-          <w:sz w:val="20"/>
-        </w:rPr>
-        <w:t xml:space="preserve"> name </w:t>
-      </w:r>
-      <w:r>
-        <w:rPr>
-          <w:rFonts w:ascii="Courier New" w:eastAsia="Times New Roman" w:hAnsi="Courier New" w:cs="Courier New"/>
-          <w:color w:val="333333"/>
-          <w:sz w:val="20"/>
-        </w:rPr>
-        <w:t>(Public DNS)</w:t>
-      </w:r>
-      <w:r>
-        <w:rPr>
-          <w:rFonts w:ascii="Courier New" w:eastAsia="Times New Roman" w:hAnsi="Courier New" w:cs="Courier New"/>
-          <w:color w:val="333333"/>
-          <w:sz w:val="20"/>
-        </w:rPr>
-        <w:t>of your machine0.</w:t>
-      </w:r>
-    </w:p>
-    <w:p>
-      <w:pPr>
-        <w:pStyle w:val="ListParagraph"/>
-        <w:rPr>
-          <w:rFonts w:ascii="Courier New" w:eastAsia="Times New Roman" w:hAnsi="Courier New" w:cs="Courier New"/>
-          <w:color w:val="333333"/>
-          <w:sz w:val="20"/>
-        </w:rPr>
-      </w:pPr>
-    </w:p>
-    <w:p>
-      <w:pPr>
-        <w:pStyle w:val="ListParagraph"/>
-        <w:rPr>
-          <w:rFonts w:ascii="Courier New" w:eastAsia="Times New Roman" w:hAnsi="Courier New" w:cs="Courier New"/>
-          <w:color w:val="333333"/>
-          <w:sz w:val="20"/>
-        </w:rPr>
-      </w:pPr>
-      <w:proofErr w:type="spellStart"/>
-      <w:r>
-        <w:rPr>
-          <w:rFonts w:ascii="Courier New" w:eastAsia="Times New Roman" w:hAnsi="Courier New" w:cs="Courier New"/>
-          <w:color w:val="333333"/>
-          <w:sz w:val="20"/>
-        </w:rPr>
         <w:t>scp</w:t>
       </w:r>
       <w:proofErr w:type="spellEnd"/>
@@ -2452,76 +2766,6 @@
           <w:color w:val="333333"/>
           <w:sz w:val="20"/>
         </w:rPr>
-        <w:t xml:space="preserve">  *</w:t>
-      </w:r>
-      <w:r>
-        <w:rPr>
-          <w:rFonts w:ascii="Courier New" w:eastAsia="Times New Roman" w:hAnsi="Courier New" w:cs="Courier New"/>
-          <w:color w:val="333333"/>
-          <w:sz w:val="20"/>
-        </w:rPr>
-        <w:t xml:space="preserve"> ubuntu</w:t>
-      </w:r>
-      <w:r>
-        <w:rPr>
-          <w:rFonts w:ascii="Courier New" w:eastAsia="Times New Roman" w:hAnsi="Courier New" w:cs="Courier New"/>
-          <w:color w:val="333333"/>
-          <w:sz w:val="20"/>
-        </w:rPr>
-        <w:t>@machine1:</w:t>
-      </w:r>
-      <w:r>
-        <w:rPr>
-          <w:rFonts w:ascii="Courier New" w:eastAsia="Times New Roman" w:hAnsi="Courier New" w:cs="Courier New"/>
-          <w:color w:val="333333"/>
-          <w:sz w:val="20"/>
-        </w:rPr>
-        <w:t>/data/hadoop-2.6.0</w:t>
-      </w:r>
-      <w:r>
-        <w:rPr>
-          <w:rFonts w:ascii="Courier New" w:eastAsia="Times New Roman" w:hAnsi="Courier New" w:cs="Courier New"/>
-          <w:color w:val="333333"/>
-          <w:sz w:val="20"/>
-        </w:rPr>
-        <w:t>/etc/</w:t>
-      </w:r>
-      <w:proofErr w:type="spellStart"/>
-      <w:r>
-        <w:rPr>
-          <w:rFonts w:ascii="Courier New" w:eastAsia="Times New Roman" w:hAnsi="Courier New" w:cs="Courier New"/>
-          <w:color w:val="333333"/>
-          <w:sz w:val="20"/>
-        </w:rPr>
-        <w:t>hadoop</w:t>
-      </w:r>
-      <w:proofErr w:type="spellEnd"/>
-    </w:p>
-    <w:p>
-      <w:pPr>
-        <w:pStyle w:val="ListParagraph"/>
-        <w:rPr>
-          <w:rFonts w:ascii="Courier New" w:eastAsia="Times New Roman" w:hAnsi="Courier New" w:cs="Courier New"/>
-          <w:color w:val="333333"/>
-          <w:sz w:val="20"/>
-        </w:rPr>
-      </w:pPr>
-      <w:proofErr w:type="spellStart"/>
-      <w:r>
-        <w:rPr>
-          <w:rFonts w:ascii="Courier New" w:eastAsia="Times New Roman" w:hAnsi="Courier New" w:cs="Courier New"/>
-          <w:color w:val="333333"/>
-          <w:sz w:val="20"/>
-        </w:rPr>
-        <w:t>scp</w:t>
-      </w:r>
-      <w:proofErr w:type="spellEnd"/>
-      <w:r>
-        <w:rPr>
-          <w:rFonts w:ascii="Courier New" w:eastAsia="Times New Roman" w:hAnsi="Courier New" w:cs="Courier New"/>
-          <w:color w:val="333333"/>
-          <w:sz w:val="20"/>
-        </w:rPr>
         <w:t xml:space="preserve">  </w:t>
       </w:r>
       <w:r>
@@ -2531,6 +2775,14 @@
           <w:sz w:val="20"/>
         </w:rPr>
         <w:t>*</w:t>
+      </w:r>
+      <w:r>
+        <w:rPr>
+          <w:rFonts w:ascii="Courier New" w:eastAsia="Times New Roman" w:hAnsi="Courier New" w:cs="Courier New"/>
+          <w:color w:val="333333"/>
+          <w:sz w:val="20"/>
+        </w:rPr>
+        <w:t>site*</w:t>
       </w:r>
       <w:r>
         <w:rPr>
@@ -2951,6 +3203,11 @@
     </w:p>
     <w:p>
       <w:pPr>
+        <w:ind w:left="720"/>
+      </w:pPr>
+    </w:p>
+    <w:p>
+      <w:pPr>
         <w:pBdr>
           <w:bottom w:val="thinThickThinMediumGap" w:sz="18" w:space="1" w:color="auto"/>
         </w:pBdr>
@@ -3167,7 +3424,6 @@
           <w:color w:val="333333"/>
           <w:sz w:val="20"/>
         </w:rPr>
-        <w:lastRenderedPageBreak/>
         <w:t>$HADOOP_HOME/</w:t>
       </w:r>
       <w:proofErr w:type="spellStart"/>
@@ -3377,7 +3633,15 @@
           <w:color w:val="333333"/>
           <w:sz w:val="20"/>
         </w:rPr>
-        <w:t xml:space="preserve">hduser@ip-172-31-8-22:~$ </w:t>
+        <w:t>ubuntu</w:t>
+      </w:r>
+      <w:r>
+        <w:rPr>
+          <w:rFonts w:ascii="Courier New" w:eastAsia="Times New Roman" w:hAnsi="Courier New" w:cs="Courier New"/>
+          <w:color w:val="333333"/>
+          <w:sz w:val="20"/>
+        </w:rPr>
+        <w:t xml:space="preserve">@ip-172-31-8-22:~$ </w:t>
       </w:r>
       <w:proofErr w:type="spellStart"/>
       <w:r>
@@ -3539,7 +3803,7 @@
           <w:sz w:val="20"/>
           <w:lang w:val="fr-FR"/>
         </w:rPr>
-        <w:t>hduser</w:t>
+        <w:t>ubuntu</w:t>
       </w:r>
       <w:proofErr w:type="spellEnd"/>
       <w:r>
@@ -4678,6 +4942,7 @@
           <w:color w:val="333333"/>
           <w:sz w:val="20"/>
         </w:rPr>
+        <w:lastRenderedPageBreak/>
         <w:t xml:space="preserve">###############   </w:t>
       </w:r>
       <w:r>
@@ -4972,7 +5237,6 @@
           <w:color w:val="333333"/>
           <w:sz w:val="20"/>
         </w:rPr>
-        <w:lastRenderedPageBreak/>
         <w:t xml:space="preserve">###############   </w:t>
       </w:r>
       <w:r>

</xml_diff>